<commit_message>
fix some small errors
</commit_message>
<xml_diff>
--- a/Than-kinh/Benh-an/Benh-an_Nhoi-mau-nao_Louis-Nguyen.docx
+++ b/Than-kinh/Benh-an/Benh-an_Nhoi-mau-nao_Louis-Nguyen.docx
@@ -1,6 +1,6 @@
 
 <file path=word/document.xml><?xml version="1.0" encoding="utf-8"?>
-<w:document xmlns:wpc="http://schemas.microsoft.com/office/word/2010/wordprocessingCanvas" xmlns:cx="http://schemas.microsoft.com/office/drawing/2014/chartex" xmlns:cx1="http://schemas.microsoft.com/office/drawing/2015/9/8/chartex" xmlns:cx2="http://schemas.microsoft.com/office/drawing/2015/10/21/chartex" xmlns:cx3="http://schemas.microsoft.com/office/drawing/2016/5/9/chartex" xmlns:cx4="http://schemas.microsoft.com/office/drawing/2016/5/10/chartex" xmlns:cx5="http://schemas.microsoft.com/office/drawing/2016/5/11/chartex" xmlns:cx6="http://schemas.microsoft.com/office/drawing/2016/5/12/chartex" xmlns:cx7="http://schemas.microsoft.com/office/drawing/2016/5/13/chartex" xmlns:cx8="http://schemas.microsoft.com/office/drawing/2016/5/14/chartex" xmlns:mc="http://schemas.openxmlformats.org/markup-compatibility/2006" xmlns:aink="http://schemas.microsoft.com/office/drawing/2016/ink" xmlns:am3d="http://schemas.microsoft.com/office/drawing/2017/model3d" xmlns:o="urn:schemas-microsoft-com:office:office" xmlns:r="http://schemas.openxmlformats.org/officeDocument/2006/relationships" xmlns:m="http://schemas.openxmlformats.org/officeDocument/2006/math" xmlns:v="urn:schemas-microsoft-com:vml" xmlns:wp14="http://schemas.microsoft.com/office/word/2010/wordprocessingDrawing" xmlns:wp="http://schemas.openxmlformats.org/drawingml/2006/wordprocessingDrawing" xmlns:w10="urn:schemas-microsoft-com:office:word" xmlns:w="http://schemas.openxmlformats.org/wordprocessingml/2006/main" xmlns:w14="http://schemas.microsoft.com/office/word/2010/wordml" xmlns:w15="http://schemas.microsoft.com/office/word/2012/wordml" xmlns:w16cex="http://schemas.microsoft.com/office/word/2018/wordml/cex" xmlns:w16cid="http://schemas.microsoft.com/office/word/2016/wordml/cid" xmlns:w16="http://schemas.microsoft.com/office/word/2018/wordml" xmlns:w16sdtdh="http://schemas.microsoft.com/office/word/2020/wordml/sdtdatahash" xmlns:w16se="http://schemas.microsoft.com/office/word/2015/wordml/symex" xmlns:wpg="http://schemas.microsoft.com/office/word/2010/wordprocessingGroup" xmlns:wpi="http://schemas.microsoft.com/office/word/2010/wordprocessingInk" xmlns:wne="http://schemas.microsoft.com/office/word/2006/wordml" xmlns:wps="http://schemas.microsoft.com/office/word/2010/wordprocessingShape" mc:Ignorable="w14 w15 w16se w16cid w16 w16cex w16sdtdh wp14">
+<w:document xmlns:wpc="http://schemas.microsoft.com/office/word/2010/wordprocessingCanvas" xmlns:cx="http://schemas.microsoft.com/office/drawing/2014/chartex" xmlns:cx1="http://schemas.microsoft.com/office/drawing/2015/9/8/chartex" xmlns:cx2="http://schemas.microsoft.com/office/drawing/2015/10/21/chartex" xmlns:cx3="http://schemas.microsoft.com/office/drawing/2016/5/9/chartex" xmlns:cx4="http://schemas.microsoft.com/office/drawing/2016/5/10/chartex" xmlns:cx5="http://schemas.microsoft.com/office/drawing/2016/5/11/chartex" xmlns:cx6="http://schemas.microsoft.com/office/drawing/2016/5/12/chartex" xmlns:cx7="http://schemas.microsoft.com/office/drawing/2016/5/13/chartex" xmlns:cx8="http://schemas.microsoft.com/office/drawing/2016/5/14/chartex" xmlns:mc="http://schemas.openxmlformats.org/markup-compatibility/2006" xmlns:aink="http://schemas.microsoft.com/office/drawing/2016/ink" xmlns:am3d="http://schemas.microsoft.com/office/drawing/2017/model3d" xmlns:o="urn:schemas-microsoft-com:office:office" xmlns:oel="http://schemas.microsoft.com/office/2019/extlst" xmlns:r="http://schemas.openxmlformats.org/officeDocument/2006/relationships" xmlns:m="http://schemas.openxmlformats.org/officeDocument/2006/math" xmlns:v="urn:schemas-microsoft-com:vml" xmlns:wp14="http://schemas.microsoft.com/office/word/2010/wordprocessingDrawing" xmlns:wp="http://schemas.openxmlformats.org/drawingml/2006/wordprocessingDrawing" xmlns:w10="urn:schemas-microsoft-com:office:word" xmlns:w="http://schemas.openxmlformats.org/wordprocessingml/2006/main" xmlns:w14="http://schemas.microsoft.com/office/word/2010/wordml" xmlns:w15="http://schemas.microsoft.com/office/word/2012/wordml" xmlns:w16cex="http://schemas.microsoft.com/office/word/2018/wordml/cex" xmlns:w16cid="http://schemas.microsoft.com/office/word/2016/wordml/cid" xmlns:w16="http://schemas.microsoft.com/office/word/2018/wordml" xmlns:w16sdtdh="http://schemas.microsoft.com/office/word/2020/wordml/sdtdatahash" xmlns:w16se="http://schemas.microsoft.com/office/word/2015/wordml/symex" xmlns:wpg="http://schemas.microsoft.com/office/word/2010/wordprocessingGroup" xmlns:wpi="http://schemas.microsoft.com/office/word/2010/wordprocessingInk" xmlns:wne="http://schemas.microsoft.com/office/word/2006/wordml" xmlns:wps="http://schemas.microsoft.com/office/word/2010/wordprocessingShape" mc:Ignorable="w14 w15 w16se w16cid w16 w16cex w16sdtdh wp14">
   <w:body>
     <w:p>
       <w:pPr>
@@ -79,16 +79,7 @@
     </w:p>
     <w:p>
       <w:r>
-        <w:t>- Theo lời người nhà BN kể, khoảng chiều hôm trước khi nhập viện, BN xuất hiện yếu nửa người bên (P), tay (P) c</w:t>
-      </w:r>
-      <w:r>
-        <w:t>ầm nắm không chắc các đồ vật, đi lại khó khăn kèm theo nói méo tiếng. Ngoài ra, BN không đau đầu, không co giật, không buồn nôn, không nôn, không sốt, không khó thở, đại tiểu tiện tự chủ. Đến sáng ngày vào viện, BN yếu nửa người (P) tăng lên, tay và chân (</w:t>
-      </w:r>
-      <w:r>
-        <w:t>P) cử động hạn chế, nói không rõ tiếng. Ở nhà chưa xử trí gì được đưa vào khoa thần kinh bệnh viện đa khoa Việt Tiệp. Tại đây, BN được khám và được chẩn đoán “Nhồi máu não ngày thứ 2 - hẹp nặng động mạch não giữa (T)”. BN được sử dụng thuốc chống kết tập t</w:t>
-      </w:r>
-      <w:r>
-        <w:t>iểu cầu, hạ lipid máu, tăng tuần hoàn máu não. Quá trình điều trị BN không gặp tác dụng phụ của thuốc, tình trạng của BN tốt dần lên. Hiện tại sau 6 ngày điều trị, BN còn thấy mệt mỏi, đỡ yếu nửa người bên (P), đỡ nói khó.</w:t>
+        <w:t>- Theo lời người nhà BN kể, khoảng chiều hôm trước khi nhập viện, BN xuất hiện yếu nửa người bên (P), tay (P) cầm nắm không chắc các đồ vật, đi lại khó khăn kèm theo nói méo tiếng. Ngoài ra, BN không đau đầu, không co giật, không buồn nôn, không nôn, không sốt, không khó thở, đại tiểu tiện tự chủ. Đến sáng ngày vào viện, BN yếu nửa người (P) tăng lên, tay và chân (P) cử động hạn chế, nói không rõ tiếng. Ở nhà chưa xử trí gì được đưa vào khoa thần kinh bệnh viện đa khoa Việt Tiệp. Tại đây, BN được khám và được chẩn đoán “Nhồi máu não ngày thứ 2 - hẹp nặng động mạch não giữa (T)”. BN được sử dụng thuốc chống kết tập tiểu cầu, hạ lipid máu, tăng tuần hoàn máu não. Quá trình điều trị BN không gặp tác dụng phụ của thuốc, tình trạng của BN tốt dần lên. Hiện tại sau 6 ngày điều trị, BN còn thấy mệt mỏi, đỡ yếu nửa người bên (P), đỡ nói khó.</w:t>
       </w:r>
     </w:p>
     <w:p>
@@ -108,10 +99,7 @@
     </w:p>
     <w:p>
       <w:r>
-        <w:t>- Chưa ph</w:t>
-      </w:r>
-      <w:r>
-        <w:t>át hiện bệnh lý mạn tính trước đó.</w:t>
+        <w:t>- Chưa phát hiện bệnh lý mạn tính trước đó.</w:t>
       </w:r>
     </w:p>
     <w:p>
@@ -161,10 +149,7 @@
         </w:rPr>
       </w:pPr>
       <w:r>
-        <w:t>- Da niêm mạ</w:t>
-      </w:r>
-      <w:r>
-        <w:t>c hồng</w:t>
+        <w:t>- Da niêm mạc hồng</w:t>
       </w:r>
     </w:p>
     <w:p>
@@ -217,15 +202,7 @@
         <w:ind w:firstLine="720"/>
       </w:pPr>
       <w:r>
-        <w:t>+ Tay (</w:t>
-      </w:r>
-      <w:proofErr w:type="gramStart"/>
-      <w:r>
-        <w:t>P)  2</w:t>
-      </w:r>
-      <w:proofErr w:type="gramEnd"/>
-      <w:r>
-        <w:t>/5, chân (P) 4/5</w:t>
+        <w:t>+ Tay (P) 2/5, chân (P) 4/5</w:t>
       </w:r>
     </w:p>
     <w:p>
@@ -267,10 +244,7 @@
         <w:ind w:firstLine="720"/>
       </w:pPr>
       <w:r>
-        <w:t xml:space="preserve">+ Tay </w:t>
-      </w:r>
-      <w:r>
-        <w:t>(P) mất, chân (P) giảm</w:t>
+        <w:t>+ Tay (P) mất, chân (P) giảm</w:t>
       </w:r>
     </w:p>
     <w:p>
@@ -289,15 +263,13 @@
     <w:p>
       <w:r>
         <w:lastRenderedPageBreak/>
-        <w:t xml:space="preserve">- </w:t>
-      </w:r>
-      <w:proofErr w:type="gramStart"/>
-      <w:r>
-        <w:t>Barres</w:t>
-      </w:r>
-      <w:proofErr w:type="gramEnd"/>
-      <w:r>
-        <w:t xml:space="preserve"> chi trên (P) (+), Mingazini (P) (+)</w:t>
+        <w:t>- Barres</w:t>
+      </w:r>
+      <w:r>
+        <w:t xml:space="preserve"> </w:t>
+      </w:r>
+      <w:r>
+        <w:t>chi trên (P) (+), Mingazini (P) (+)</w:t>
       </w:r>
     </w:p>
     <w:p>
@@ -372,10 +344,7 @@
     </w:p>
     <w:p>
       <w:r>
-        <w:t>- Gan lách không s</w:t>
-      </w:r>
-      <w:r>
-        <w:t>ờ thấy</w:t>
+        <w:t>- Gan lách không sờ thấy</w:t>
       </w:r>
     </w:p>
     <w:p>
@@ -440,10 +409,7 @@
     </w:p>
     <w:p>
       <w:r>
-        <w:t>- Phần sau nhân bèo (T) và cánh tay sau bao trong (T) có ổ giảm tỷ trọng kích thước 10x17mm. Trên CTA, hẹp động mạch não giữa (T) đoạn M1 ~70%, các nhánh phần sau có ngấm thuốc. Không có hình ảnh hẹp tắc động</w:t>
-      </w:r>
-      <w:r>
-        <w:t xml:space="preserve"> mạch não trước, não sau hai bên.</w:t>
+        <w:t>- Phần sau nhân bèo (T) và cánh tay sau bao trong (T) có ổ giảm tỷ trọng kích thước 10x17mm. Trên CTA, hẹp động mạch não giữa (T) đoạn M1 ~70%, các nhánh phần sau có ngấm thuốc. Không có hình ảnh hẹp tắc động mạch não trước, não sau hai bên.</w:t>
       </w:r>
     </w:p>
     <w:p>
@@ -468,10 +434,7 @@
     </w:p>
     <w:p>
       <w:r>
-        <w:t>- Cholesterol toàn phần 5.8 mmol/l, Triglycerid 1.8 mmol</w:t>
-      </w:r>
-      <w:r>
-        <w:t>/l, HDL-C 1.12 mmol/l, LDL-C 3.86 mmol/l</w:t>
+        <w:t>- Cholesterol toàn phần 5.8 mmol/l, Triglycerid 1.8 mmol/l, HDL-C 1.12 mmol/l, LDL-C 3.86 mmol/l</w:t>
       </w:r>
     </w:p>
     <w:p>
@@ -506,10 +469,7 @@
     </w:p>
     <w:p>
       <w:r>
-        <w:t xml:space="preserve">BN nữ 72 tuổi vào viện vì yếu nửa người (P), nói méo tiếng ngày thứ 2 của bệnh. Qua hỏi và </w:t>
-      </w:r>
-      <w:r>
-        <w:t>khám thấy:</w:t>
+        <w:t>BN nữ 72 tuổi vào viện vì yếu nửa người (P), nói méo tiếng ngày thứ 2 của bệnh. Qua hỏi và khám thấy:</w:t>
       </w:r>
     </w:p>
     <w:p>
@@ -532,51 +492,13 @@
         <w:ind w:firstLine="720"/>
       </w:pPr>
       <w:r>
-        <w:t>+ Bên (P)</w:t>
-      </w:r>
-      <w:r>
-        <w:t>: C</w:t>
-      </w:r>
-      <w:r>
-        <w:t>ơ lực tay 2/5, chân 4/5</w:t>
-      </w:r>
-      <w:r>
-        <w:t>.</w:t>
-      </w:r>
-      <w:r>
-        <w:t xml:space="preserve"> </w:t>
-      </w:r>
-      <w:r>
-        <w:t>T</w:t>
-      </w:r>
-      <w:r>
-        <w:t xml:space="preserve">rương lực cơ giảm. Phản xạ gân xương bên (P) mất, chân (P) giảm. </w:t>
-      </w:r>
-      <w:r>
-        <w:t>Cảm giác bìn</w:t>
-      </w:r>
-      <w:r>
-        <w:t>h thường.</w:t>
-      </w:r>
-      <w:r>
-        <w:t xml:space="preserve"> </w:t>
-      </w:r>
-      <w:proofErr w:type="gramStart"/>
-      <w:r>
-        <w:t>Barres</w:t>
-      </w:r>
-      <w:proofErr w:type="gramEnd"/>
-      <w:r>
-        <w:t xml:space="preserve"> chi trên (P) (+), Mingazini (P) (+), </w:t>
-      </w:r>
-      <w:r>
-        <w:t>Babinski (P) (+</w:t>
-      </w:r>
-      <w:r>
-        <w:t>)</w:t>
-      </w:r>
-      <w:r>
-        <w:t>.</w:t>
+        <w:t>+ Bên (P): Cơ lực tay 2/5, chân 4/5. Trương lực cơ giảm. Phản xạ gân xương bên (P) mất, chân (P) giảm. Cảm giác bình thường. Barres chi trên (P) (+), Mingazini (P) (+), Babinski (P) (</w:t>
+      </w:r>
+      <w:r>
+        <w:t>-</w:t>
+      </w:r>
+      <w:r>
+        <w:t>).</w:t>
       </w:r>
     </w:p>
     <w:p>
@@ -584,13 +506,7 @@
         <w:ind w:firstLine="720"/>
       </w:pPr>
       <w:r>
-        <w:t>+ Bên (T):</w:t>
-      </w:r>
-      <w:r>
-        <w:t xml:space="preserve"> C</w:t>
-      </w:r>
-      <w:r>
-        <w:t>ơ lực, trương lực cơ, phản xạ, cảm giác bình thường.</w:t>
+        <w:t>+ Bên (T): Cơ lực, trương lực cơ, phản xạ, cảm giác bình thường.</w:t>
       </w:r>
     </w:p>
     <w:p>
@@ -605,7 +521,6 @@
     </w:p>
     <w:p>
       <w:r>
-        <w:lastRenderedPageBreak/>
         <w:t>- Không liệt thần kinh sọ</w:t>
       </w:r>
     </w:p>
@@ -621,10 +536,7 @@
     </w:p>
     <w:p>
       <w:r>
-        <w:t>- CT: Phần sau nhân bèo (T) và cánh tay sau bao trong (T) có ổ giảm tỷ trọng kích thước 10x17mm. Trên CTA, hẹp động mạch não giữa (T) đoạn M1 ~70%, các nhánh phần sau có ngấm thuốc</w:t>
-      </w:r>
-      <w:r>
-        <w:t>. Không có hình ảnh hẹp tắc động mạch não trước, não sau hai bên.</w:t>
+        <w:t>- CT: Phần sau nhân bèo (T) và cánh tay sau bao trong (T) có ổ giảm tỷ trọng kích thước 10x17mm. Trên CTA, hẹp động mạch não giữa (T) đoạn M1 ~70%, các nhánh phần sau có ngấm thuốc. Không có hình ảnh hẹp tắc động mạch não trước, não sau hai bên.</w:t>
       </w:r>
     </w:p>
     <w:p>
@@ -644,49 +556,22 @@
     </w:p>
     <w:p>
       <w:r>
-        <w:t>1</w:t>
-      </w:r>
-      <w:r>
-        <w:t>. Chẩn đoán xác định</w:t>
-      </w:r>
-    </w:p>
-    <w:p>
-      <w:r>
-        <w:t xml:space="preserve">- </w:t>
-      </w:r>
-      <w:r>
-        <w:t xml:space="preserve">Nhồi máu não ngày thứ 6 do </w:t>
-      </w:r>
-      <w:r>
-        <w:t xml:space="preserve">tắc mạch máu nhỏ bán cầu não (T) </w:t>
-      </w:r>
-      <w:r>
-        <w:t>nghi ngờ do vữa xơ độ</w:t>
-      </w:r>
-      <w:r>
-        <w:t xml:space="preserve">ng mạch </w:t>
-      </w:r>
-      <w:r>
-        <w:t>/ Hẹp nặng M1 động mạch não giữa (T)</w:t>
-      </w:r>
-      <w:r>
-        <w:t>.</w:t>
-      </w:r>
-    </w:p>
-    <w:p>
-      <w:r>
-        <w:t>2</w:t>
-      </w:r>
-      <w:r>
-        <w:t>. Chẩn đoán phân biệt</w:t>
-      </w:r>
-    </w:p>
-    <w:p>
-      <w:r>
-        <w:t xml:space="preserve">- </w:t>
-      </w:r>
-      <w:r>
-        <w:t>Không có</w:t>
+        <w:t>1. Chẩn đoán xác định</w:t>
+      </w:r>
+    </w:p>
+    <w:p>
+      <w:r>
+        <w:t>- Nhồi máu não ngày thứ 6 do tắc mạch máu nhỏ bán cầu não (T) nghi ngờ do vữa xơ động mạch / Hẹp nặng M1 động mạch não giữa (T).</w:t>
+      </w:r>
+    </w:p>
+    <w:p>
+      <w:r>
+        <w:t>2. Chẩn đoán phân biệt</w:t>
+      </w:r>
+    </w:p>
+    <w:p>
+      <w:r>
+        <w:t>- Không có</w:t>
       </w:r>
     </w:p>
     <w:p>
@@ -701,18 +586,12 @@
     </w:p>
     <w:p>
       <w:r>
-        <w:t>1</w:t>
-      </w:r>
-      <w:r>
-        <w:t>. Nguyên tắc</w:t>
-      </w:r>
-    </w:p>
-    <w:p>
-      <w:r>
-        <w:t>- Chống kết tập tiểu cầu</w:t>
-      </w:r>
-      <w:r>
-        <w:t>, statin</w:t>
+        <w:t>1. Nguyên tắc</w:t>
+      </w:r>
+    </w:p>
+    <w:p>
+      <w:r>
+        <w:t>- Chống kết tập tiểu cầu, statin</w:t>
       </w:r>
     </w:p>
     <w:p>
@@ -732,29 +611,24 @@
     </w:p>
     <w:p>
       <w:r>
-        <w:t>- Phục hồi ch</w:t>
-      </w:r>
-      <w:r>
-        <w:t>ức năng</w:t>
-      </w:r>
-    </w:p>
-    <w:p>
-      <w:r>
-        <w:t>2</w:t>
-      </w:r>
-      <w:r>
-        <w:t>. Cụ thể</w:t>
-      </w:r>
-    </w:p>
-    <w:p>
-      <w:r>
-        <w:t>- Cerebrolysin 10mg x 2 ống/lần x 1 lần/ngày, pha 500ml NaCl, truyền tĩnh mạch XX giọt/</w:t>
-      </w:r>
-      <w:proofErr w:type="gramStart"/>
-      <w:r>
-        <w:t>phút..</w:t>
-      </w:r>
-      <w:proofErr w:type="gramEnd"/>
+        <w:t>- Phục hồi chức năng</w:t>
+      </w:r>
+    </w:p>
+    <w:p>
+      <w:r>
+        <w:t>2. Cụ thể</w:t>
+      </w:r>
+    </w:p>
+    <w:p>
+      <w:r>
+        <w:t>- Cerebrolysin 10mg x 2 ống/lần x 1 lần/ngày, pha 500ml NaCl</w:t>
+      </w:r>
+      <w:r>
+        <w:t xml:space="preserve"> 0.9%</w:t>
+      </w:r>
+      <w:r>
+        <w:t>, truyền tĩnh mạch XX giọt/phút..</w:t>
+      </w:r>
     </w:p>
     <w:p>
       <w:r>
@@ -763,10 +637,7 @@
     </w:p>
     <w:p>
       <w:r>
-        <w:t>- Crestor 10mg x 2 viên/lần x 1 lần/ngày</w:t>
-      </w:r>
-      <w:r>
-        <w:t>, uống sau ăn tối</w:t>
+        <w:t>- Crestor 10mg x 2 viên/lần x 1 lần/ngày, uống sau ăn tối</w:t>
       </w:r>
     </w:p>
     <w:p>
@@ -811,13 +682,13 @@
     </w:p>
     <w:p>
       <w:r>
-        <w:t>- Tập thể dục nhẹ nhàng, ăn ít đồ ăn dầu mỡ n</w:t>
-      </w:r>
-      <w:r>
-        <w:t>hiều rau xanh,</w:t>
-      </w:r>
-      <w:r>
-        <w:t xml:space="preserve"> giảm cân</w:t>
+        <w:t>- Tập thể dục nhẹ nhàng, ăn ít đồ ăn dầu mỡ</w:t>
+      </w:r>
+      <w:r>
+        <w:t>,</w:t>
+      </w:r>
+      <w:r>
+        <w:t xml:space="preserve"> nhiều rau xanh, giảm cân</w:t>
       </w:r>
     </w:p>
     <w:p>
@@ -840,7 +711,7 @@
 </file>
 
 <file path=word/endnotes.xml><?xml version="1.0" encoding="utf-8"?>
-<w:endnotes xmlns:wpc="http://schemas.microsoft.com/office/word/2010/wordprocessingCanvas" xmlns:cx="http://schemas.microsoft.com/office/drawing/2014/chartex" xmlns:cx1="http://schemas.microsoft.com/office/drawing/2015/9/8/chartex" xmlns:cx2="http://schemas.microsoft.com/office/drawing/2015/10/21/chartex" xmlns:cx3="http://schemas.microsoft.com/office/drawing/2016/5/9/chartex" xmlns:cx4="http://schemas.microsoft.com/office/drawing/2016/5/10/chartex" xmlns:cx5="http://schemas.microsoft.com/office/drawing/2016/5/11/chartex" xmlns:cx6="http://schemas.microsoft.com/office/drawing/2016/5/12/chartex" xmlns:cx7="http://schemas.microsoft.com/office/drawing/2016/5/13/chartex" xmlns:cx8="http://schemas.microsoft.com/office/drawing/2016/5/14/chartex" xmlns:mc="http://schemas.openxmlformats.org/markup-compatibility/2006" xmlns:aink="http://schemas.microsoft.com/office/drawing/2016/ink" xmlns:am3d="http://schemas.microsoft.com/office/drawing/2017/model3d" xmlns:o="urn:schemas-microsoft-com:office:office" xmlns:r="http://schemas.openxmlformats.org/officeDocument/2006/relationships" xmlns:m="http://schemas.openxmlformats.org/officeDocument/2006/math" xmlns:v="urn:schemas-microsoft-com:vml" xmlns:wp14="http://schemas.microsoft.com/office/word/2010/wordprocessingDrawing" xmlns:wp="http://schemas.openxmlformats.org/drawingml/2006/wordprocessingDrawing" xmlns:w10="urn:schemas-microsoft-com:office:word" xmlns:w="http://schemas.openxmlformats.org/wordprocessingml/2006/main" xmlns:w14="http://schemas.microsoft.com/office/word/2010/wordml" xmlns:w15="http://schemas.microsoft.com/office/word/2012/wordml" xmlns:w16cex="http://schemas.microsoft.com/office/word/2018/wordml/cex" xmlns:w16cid="http://schemas.microsoft.com/office/word/2016/wordml/cid" xmlns:w16="http://schemas.microsoft.com/office/word/2018/wordml" xmlns:w16sdtdh="http://schemas.microsoft.com/office/word/2020/wordml/sdtdatahash" xmlns:w16se="http://schemas.microsoft.com/office/word/2015/wordml/symex" xmlns:wpg="http://schemas.microsoft.com/office/word/2010/wordprocessingGroup" xmlns:wpi="http://schemas.microsoft.com/office/word/2010/wordprocessingInk" xmlns:wne="http://schemas.microsoft.com/office/word/2006/wordml" xmlns:wps="http://schemas.microsoft.com/office/word/2010/wordprocessingShape" mc:Ignorable="w14 w15 w16se w16cid w16 w16cex w16sdtdh wp14">
+<w:endnotes xmlns:wpc="http://schemas.microsoft.com/office/word/2010/wordprocessingCanvas" xmlns:cx="http://schemas.microsoft.com/office/drawing/2014/chartex" xmlns:cx1="http://schemas.microsoft.com/office/drawing/2015/9/8/chartex" xmlns:cx2="http://schemas.microsoft.com/office/drawing/2015/10/21/chartex" xmlns:cx3="http://schemas.microsoft.com/office/drawing/2016/5/9/chartex" xmlns:cx4="http://schemas.microsoft.com/office/drawing/2016/5/10/chartex" xmlns:cx5="http://schemas.microsoft.com/office/drawing/2016/5/11/chartex" xmlns:cx6="http://schemas.microsoft.com/office/drawing/2016/5/12/chartex" xmlns:cx7="http://schemas.microsoft.com/office/drawing/2016/5/13/chartex" xmlns:cx8="http://schemas.microsoft.com/office/drawing/2016/5/14/chartex" xmlns:mc="http://schemas.openxmlformats.org/markup-compatibility/2006" xmlns:aink="http://schemas.microsoft.com/office/drawing/2016/ink" xmlns:am3d="http://schemas.microsoft.com/office/drawing/2017/model3d" xmlns:o="urn:schemas-microsoft-com:office:office" xmlns:oel="http://schemas.microsoft.com/office/2019/extlst" xmlns:r="http://schemas.openxmlformats.org/officeDocument/2006/relationships" xmlns:m="http://schemas.openxmlformats.org/officeDocument/2006/math" xmlns:v="urn:schemas-microsoft-com:vml" xmlns:wp14="http://schemas.microsoft.com/office/word/2010/wordprocessingDrawing" xmlns:wp="http://schemas.openxmlformats.org/drawingml/2006/wordprocessingDrawing" xmlns:w10="urn:schemas-microsoft-com:office:word" xmlns:w="http://schemas.openxmlformats.org/wordprocessingml/2006/main" xmlns:w14="http://schemas.microsoft.com/office/word/2010/wordml" xmlns:w15="http://schemas.microsoft.com/office/word/2012/wordml" xmlns:w16cex="http://schemas.microsoft.com/office/word/2018/wordml/cex" xmlns:w16cid="http://schemas.microsoft.com/office/word/2016/wordml/cid" xmlns:w16="http://schemas.microsoft.com/office/word/2018/wordml" xmlns:w16sdtdh="http://schemas.microsoft.com/office/word/2020/wordml/sdtdatahash" xmlns:w16se="http://schemas.microsoft.com/office/word/2015/wordml/symex" xmlns:wpg="http://schemas.microsoft.com/office/word/2010/wordprocessingGroup" xmlns:wpi="http://schemas.microsoft.com/office/word/2010/wordprocessingInk" xmlns:wne="http://schemas.microsoft.com/office/word/2006/wordml" xmlns:wps="http://schemas.microsoft.com/office/word/2010/wordprocessingShape" mc:Ignorable="w14 w15 w16se w16cid w16 w16cex w16sdtdh wp14">
   <w:endnote w:type="separator" w:id="-1">
     <w:p>
       <w:pPr>
@@ -865,7 +736,7 @@
 </file>
 
 <file path=word/footer1.xml><?xml version="1.0" encoding="utf-8"?>
-<w:ftr xmlns:wpc="http://schemas.microsoft.com/office/word/2010/wordprocessingCanvas" xmlns:cx="http://schemas.microsoft.com/office/drawing/2014/chartex" xmlns:cx1="http://schemas.microsoft.com/office/drawing/2015/9/8/chartex" xmlns:cx2="http://schemas.microsoft.com/office/drawing/2015/10/21/chartex" xmlns:cx3="http://schemas.microsoft.com/office/drawing/2016/5/9/chartex" xmlns:cx4="http://schemas.microsoft.com/office/drawing/2016/5/10/chartex" xmlns:cx5="http://schemas.microsoft.com/office/drawing/2016/5/11/chartex" xmlns:cx6="http://schemas.microsoft.com/office/drawing/2016/5/12/chartex" xmlns:cx7="http://schemas.microsoft.com/office/drawing/2016/5/13/chartex" xmlns:cx8="http://schemas.microsoft.com/office/drawing/2016/5/14/chartex" xmlns:mc="http://schemas.openxmlformats.org/markup-compatibility/2006" xmlns:aink="http://schemas.microsoft.com/office/drawing/2016/ink" xmlns:am3d="http://schemas.microsoft.com/office/drawing/2017/model3d" xmlns:o="urn:schemas-microsoft-com:office:office" xmlns:r="http://schemas.openxmlformats.org/officeDocument/2006/relationships" xmlns:m="http://schemas.openxmlformats.org/officeDocument/2006/math" xmlns:v="urn:schemas-microsoft-com:vml" xmlns:wp14="http://schemas.microsoft.com/office/word/2010/wordprocessingDrawing" xmlns:wp="http://schemas.openxmlformats.org/drawingml/2006/wordprocessingDrawing" xmlns:w10="urn:schemas-microsoft-com:office:word" xmlns:w="http://schemas.openxmlformats.org/wordprocessingml/2006/main" xmlns:w14="http://schemas.microsoft.com/office/word/2010/wordml" xmlns:w15="http://schemas.microsoft.com/office/word/2012/wordml" xmlns:w16cex="http://schemas.microsoft.com/office/word/2018/wordml/cex" xmlns:w16cid="http://schemas.microsoft.com/office/word/2016/wordml/cid" xmlns:w16="http://schemas.microsoft.com/office/word/2018/wordml" xmlns:w16sdtdh="http://schemas.microsoft.com/office/word/2020/wordml/sdtdatahash" xmlns:w16se="http://schemas.microsoft.com/office/word/2015/wordml/symex" xmlns:wpg="http://schemas.microsoft.com/office/word/2010/wordprocessingGroup" xmlns:wpi="http://schemas.microsoft.com/office/word/2010/wordprocessingInk" xmlns:wne="http://schemas.microsoft.com/office/word/2006/wordml" xmlns:wps="http://schemas.microsoft.com/office/word/2010/wordprocessingShape" mc:Ignorable="w14 w15 w16se w16cid w16 w16cex w16sdtdh wp14">
+<w:ftr xmlns:wpc="http://schemas.microsoft.com/office/word/2010/wordprocessingCanvas" xmlns:cx="http://schemas.microsoft.com/office/drawing/2014/chartex" xmlns:cx1="http://schemas.microsoft.com/office/drawing/2015/9/8/chartex" xmlns:cx2="http://schemas.microsoft.com/office/drawing/2015/10/21/chartex" xmlns:cx3="http://schemas.microsoft.com/office/drawing/2016/5/9/chartex" xmlns:cx4="http://schemas.microsoft.com/office/drawing/2016/5/10/chartex" xmlns:cx5="http://schemas.microsoft.com/office/drawing/2016/5/11/chartex" xmlns:cx6="http://schemas.microsoft.com/office/drawing/2016/5/12/chartex" xmlns:cx7="http://schemas.microsoft.com/office/drawing/2016/5/13/chartex" xmlns:cx8="http://schemas.microsoft.com/office/drawing/2016/5/14/chartex" xmlns:mc="http://schemas.openxmlformats.org/markup-compatibility/2006" xmlns:aink="http://schemas.microsoft.com/office/drawing/2016/ink" xmlns:am3d="http://schemas.microsoft.com/office/drawing/2017/model3d" xmlns:o="urn:schemas-microsoft-com:office:office" xmlns:oel="http://schemas.microsoft.com/office/2019/extlst" xmlns:r="http://schemas.openxmlformats.org/officeDocument/2006/relationships" xmlns:m="http://schemas.openxmlformats.org/officeDocument/2006/math" xmlns:v="urn:schemas-microsoft-com:vml" xmlns:wp14="http://schemas.microsoft.com/office/word/2010/wordprocessingDrawing" xmlns:wp="http://schemas.openxmlformats.org/drawingml/2006/wordprocessingDrawing" xmlns:w10="urn:schemas-microsoft-com:office:word" xmlns:w="http://schemas.openxmlformats.org/wordprocessingml/2006/main" xmlns:w14="http://schemas.microsoft.com/office/word/2010/wordml" xmlns:w15="http://schemas.microsoft.com/office/word/2012/wordml" xmlns:w16cex="http://schemas.microsoft.com/office/word/2018/wordml/cex" xmlns:w16cid="http://schemas.microsoft.com/office/word/2016/wordml/cid" xmlns:w16="http://schemas.microsoft.com/office/word/2018/wordml" xmlns:w16sdtdh="http://schemas.microsoft.com/office/word/2020/wordml/sdtdatahash" xmlns:w16se="http://schemas.microsoft.com/office/word/2015/wordml/symex" xmlns:wpg="http://schemas.microsoft.com/office/word/2010/wordprocessingGroup" xmlns:wpi="http://schemas.microsoft.com/office/word/2010/wordprocessingInk" xmlns:wne="http://schemas.microsoft.com/office/word/2006/wordml" xmlns:wps="http://schemas.microsoft.com/office/word/2010/wordprocessingShape" mc:Ignorable="w14 w15 w16se w16cid w16 w16cex w16sdtdh wp14">
   <w:p>
     <w:pPr>
       <w:jc w:val="center"/>
@@ -893,13 +764,13 @@
 </file>
 
 <file path=word/footer2.xml><?xml version="1.0" encoding="utf-8"?>
-<w:ftr xmlns:wpc="http://schemas.microsoft.com/office/word/2010/wordprocessingCanvas" xmlns:cx="http://schemas.microsoft.com/office/drawing/2014/chartex" xmlns:cx1="http://schemas.microsoft.com/office/drawing/2015/9/8/chartex" xmlns:cx2="http://schemas.microsoft.com/office/drawing/2015/10/21/chartex" xmlns:cx3="http://schemas.microsoft.com/office/drawing/2016/5/9/chartex" xmlns:cx4="http://schemas.microsoft.com/office/drawing/2016/5/10/chartex" xmlns:cx5="http://schemas.microsoft.com/office/drawing/2016/5/11/chartex" xmlns:cx6="http://schemas.microsoft.com/office/drawing/2016/5/12/chartex" xmlns:cx7="http://schemas.microsoft.com/office/drawing/2016/5/13/chartex" xmlns:cx8="http://schemas.microsoft.com/office/drawing/2016/5/14/chartex" xmlns:mc="http://schemas.openxmlformats.org/markup-compatibility/2006" xmlns:aink="http://schemas.microsoft.com/office/drawing/2016/ink" xmlns:am3d="http://schemas.microsoft.com/office/drawing/2017/model3d" xmlns:o="urn:schemas-microsoft-com:office:office" xmlns:r="http://schemas.openxmlformats.org/officeDocument/2006/relationships" xmlns:m="http://schemas.openxmlformats.org/officeDocument/2006/math" xmlns:v="urn:schemas-microsoft-com:vml" xmlns:wp14="http://schemas.microsoft.com/office/word/2010/wordprocessingDrawing" xmlns:wp="http://schemas.openxmlformats.org/drawingml/2006/wordprocessingDrawing" xmlns:w10="urn:schemas-microsoft-com:office:word" xmlns:w="http://schemas.openxmlformats.org/wordprocessingml/2006/main" xmlns:w14="http://schemas.microsoft.com/office/word/2010/wordml" xmlns:w15="http://schemas.microsoft.com/office/word/2012/wordml" xmlns:w16cex="http://schemas.microsoft.com/office/word/2018/wordml/cex" xmlns:w16cid="http://schemas.microsoft.com/office/word/2016/wordml/cid" xmlns:w16="http://schemas.microsoft.com/office/word/2018/wordml" xmlns:w16sdtdh="http://schemas.microsoft.com/office/word/2020/wordml/sdtdatahash" xmlns:w16se="http://schemas.microsoft.com/office/word/2015/wordml/symex" xmlns:wpg="http://schemas.microsoft.com/office/word/2010/wordprocessingGroup" xmlns:wpi="http://schemas.microsoft.com/office/word/2010/wordprocessingInk" xmlns:wne="http://schemas.microsoft.com/office/word/2006/wordml" xmlns:wps="http://schemas.microsoft.com/office/word/2010/wordprocessingShape" mc:Ignorable="w14 w15 w16se w16cid w16 w16cex w16sdtdh wp14">
+<w:ftr xmlns:wpc="http://schemas.microsoft.com/office/word/2010/wordprocessingCanvas" xmlns:cx="http://schemas.microsoft.com/office/drawing/2014/chartex" xmlns:cx1="http://schemas.microsoft.com/office/drawing/2015/9/8/chartex" xmlns:cx2="http://schemas.microsoft.com/office/drawing/2015/10/21/chartex" xmlns:cx3="http://schemas.microsoft.com/office/drawing/2016/5/9/chartex" xmlns:cx4="http://schemas.microsoft.com/office/drawing/2016/5/10/chartex" xmlns:cx5="http://schemas.microsoft.com/office/drawing/2016/5/11/chartex" xmlns:cx6="http://schemas.microsoft.com/office/drawing/2016/5/12/chartex" xmlns:cx7="http://schemas.microsoft.com/office/drawing/2016/5/13/chartex" xmlns:cx8="http://schemas.microsoft.com/office/drawing/2016/5/14/chartex" xmlns:mc="http://schemas.openxmlformats.org/markup-compatibility/2006" xmlns:aink="http://schemas.microsoft.com/office/drawing/2016/ink" xmlns:am3d="http://schemas.microsoft.com/office/drawing/2017/model3d" xmlns:o="urn:schemas-microsoft-com:office:office" xmlns:oel="http://schemas.microsoft.com/office/2019/extlst" xmlns:r="http://schemas.openxmlformats.org/officeDocument/2006/relationships" xmlns:m="http://schemas.openxmlformats.org/officeDocument/2006/math" xmlns:v="urn:schemas-microsoft-com:vml" xmlns:wp14="http://schemas.microsoft.com/office/word/2010/wordprocessingDrawing" xmlns:wp="http://schemas.openxmlformats.org/drawingml/2006/wordprocessingDrawing" xmlns:w10="urn:schemas-microsoft-com:office:word" xmlns:w="http://schemas.openxmlformats.org/wordprocessingml/2006/main" xmlns:w14="http://schemas.microsoft.com/office/word/2010/wordml" xmlns:w15="http://schemas.microsoft.com/office/word/2012/wordml" xmlns:w16cex="http://schemas.microsoft.com/office/word/2018/wordml/cex" xmlns:w16cid="http://schemas.microsoft.com/office/word/2016/wordml/cid" xmlns:w16="http://schemas.microsoft.com/office/word/2018/wordml" xmlns:w16sdtdh="http://schemas.microsoft.com/office/word/2020/wordml/sdtdatahash" xmlns:w16se="http://schemas.microsoft.com/office/word/2015/wordml/symex" xmlns:wpg="http://schemas.microsoft.com/office/word/2010/wordprocessingGroup" xmlns:wpi="http://schemas.microsoft.com/office/word/2010/wordprocessingInk" xmlns:wne="http://schemas.microsoft.com/office/word/2006/wordml" xmlns:wps="http://schemas.microsoft.com/office/word/2010/wordprocessingShape" mc:Ignorable="w14 w15 w16se w16cid w16 w16cex w16sdtdh wp14">
   <w:p/>
 </w:ftr>
 </file>
 
 <file path=word/footnotes.xml><?xml version="1.0" encoding="utf-8"?>
-<w:footnotes xmlns:wpc="http://schemas.microsoft.com/office/word/2010/wordprocessingCanvas" xmlns:cx="http://schemas.microsoft.com/office/drawing/2014/chartex" xmlns:cx1="http://schemas.microsoft.com/office/drawing/2015/9/8/chartex" xmlns:cx2="http://schemas.microsoft.com/office/drawing/2015/10/21/chartex" xmlns:cx3="http://schemas.microsoft.com/office/drawing/2016/5/9/chartex" xmlns:cx4="http://schemas.microsoft.com/office/drawing/2016/5/10/chartex" xmlns:cx5="http://schemas.microsoft.com/office/drawing/2016/5/11/chartex" xmlns:cx6="http://schemas.microsoft.com/office/drawing/2016/5/12/chartex" xmlns:cx7="http://schemas.microsoft.com/office/drawing/2016/5/13/chartex" xmlns:cx8="http://schemas.microsoft.com/office/drawing/2016/5/14/chartex" xmlns:mc="http://schemas.openxmlformats.org/markup-compatibility/2006" xmlns:aink="http://schemas.microsoft.com/office/drawing/2016/ink" xmlns:am3d="http://schemas.microsoft.com/office/drawing/2017/model3d" xmlns:o="urn:schemas-microsoft-com:office:office" xmlns:r="http://schemas.openxmlformats.org/officeDocument/2006/relationships" xmlns:m="http://schemas.openxmlformats.org/officeDocument/2006/math" xmlns:v="urn:schemas-microsoft-com:vml" xmlns:wp14="http://schemas.microsoft.com/office/word/2010/wordprocessingDrawing" xmlns:wp="http://schemas.openxmlformats.org/drawingml/2006/wordprocessingDrawing" xmlns:w10="urn:schemas-microsoft-com:office:word" xmlns:w="http://schemas.openxmlformats.org/wordprocessingml/2006/main" xmlns:w14="http://schemas.microsoft.com/office/word/2010/wordml" xmlns:w15="http://schemas.microsoft.com/office/word/2012/wordml" xmlns:w16cex="http://schemas.microsoft.com/office/word/2018/wordml/cex" xmlns:w16cid="http://schemas.microsoft.com/office/word/2016/wordml/cid" xmlns:w16="http://schemas.microsoft.com/office/word/2018/wordml" xmlns:w16sdtdh="http://schemas.microsoft.com/office/word/2020/wordml/sdtdatahash" xmlns:w16se="http://schemas.microsoft.com/office/word/2015/wordml/symex" xmlns:wpg="http://schemas.microsoft.com/office/word/2010/wordprocessingGroup" xmlns:wpi="http://schemas.microsoft.com/office/word/2010/wordprocessingInk" xmlns:wne="http://schemas.microsoft.com/office/word/2006/wordml" xmlns:wps="http://schemas.microsoft.com/office/word/2010/wordprocessingShape" mc:Ignorable="w14 w15 w16se w16cid w16 w16cex w16sdtdh wp14">
+<w:footnotes xmlns:wpc="http://schemas.microsoft.com/office/word/2010/wordprocessingCanvas" xmlns:cx="http://schemas.microsoft.com/office/drawing/2014/chartex" xmlns:cx1="http://schemas.microsoft.com/office/drawing/2015/9/8/chartex" xmlns:cx2="http://schemas.microsoft.com/office/drawing/2015/10/21/chartex" xmlns:cx3="http://schemas.microsoft.com/office/drawing/2016/5/9/chartex" xmlns:cx4="http://schemas.microsoft.com/office/drawing/2016/5/10/chartex" xmlns:cx5="http://schemas.microsoft.com/office/drawing/2016/5/11/chartex" xmlns:cx6="http://schemas.microsoft.com/office/drawing/2016/5/12/chartex" xmlns:cx7="http://schemas.microsoft.com/office/drawing/2016/5/13/chartex" xmlns:cx8="http://schemas.microsoft.com/office/drawing/2016/5/14/chartex" xmlns:mc="http://schemas.openxmlformats.org/markup-compatibility/2006" xmlns:aink="http://schemas.microsoft.com/office/drawing/2016/ink" xmlns:am3d="http://schemas.microsoft.com/office/drawing/2017/model3d" xmlns:o="urn:schemas-microsoft-com:office:office" xmlns:oel="http://schemas.microsoft.com/office/2019/extlst" xmlns:r="http://schemas.openxmlformats.org/officeDocument/2006/relationships" xmlns:m="http://schemas.openxmlformats.org/officeDocument/2006/math" xmlns:v="urn:schemas-microsoft-com:vml" xmlns:wp14="http://schemas.microsoft.com/office/word/2010/wordprocessingDrawing" xmlns:wp="http://schemas.openxmlformats.org/drawingml/2006/wordprocessingDrawing" xmlns:w10="urn:schemas-microsoft-com:office:word" xmlns:w="http://schemas.openxmlformats.org/wordprocessingml/2006/main" xmlns:w14="http://schemas.microsoft.com/office/word/2010/wordml" xmlns:w15="http://schemas.microsoft.com/office/word/2012/wordml" xmlns:w16cex="http://schemas.microsoft.com/office/word/2018/wordml/cex" xmlns:w16cid="http://schemas.microsoft.com/office/word/2016/wordml/cid" xmlns:w16="http://schemas.microsoft.com/office/word/2018/wordml" xmlns:w16sdtdh="http://schemas.microsoft.com/office/word/2020/wordml/sdtdatahash" xmlns:w16se="http://schemas.microsoft.com/office/word/2015/wordml/symex" xmlns:wpg="http://schemas.microsoft.com/office/word/2010/wordprocessingGroup" xmlns:wpi="http://schemas.microsoft.com/office/word/2010/wordprocessingInk" xmlns:wne="http://schemas.microsoft.com/office/word/2006/wordml" xmlns:wps="http://schemas.microsoft.com/office/word/2010/wordprocessingShape" mc:Ignorable="w14 w15 w16se w16cid w16 w16cex w16sdtdh wp14">
   <w:footnote w:type="separator" w:id="-1">
     <w:p>
       <w:pPr>
@@ -924,7 +795,7 @@
 </file>
 
 <file path=word/header1.xml><?xml version="1.0" encoding="utf-8"?>
-<w:hdr xmlns:wpc="http://schemas.microsoft.com/office/word/2010/wordprocessingCanvas" xmlns:cx="http://schemas.microsoft.com/office/drawing/2014/chartex" xmlns:cx1="http://schemas.microsoft.com/office/drawing/2015/9/8/chartex" xmlns:cx2="http://schemas.microsoft.com/office/drawing/2015/10/21/chartex" xmlns:cx3="http://schemas.microsoft.com/office/drawing/2016/5/9/chartex" xmlns:cx4="http://schemas.microsoft.com/office/drawing/2016/5/10/chartex" xmlns:cx5="http://schemas.microsoft.com/office/drawing/2016/5/11/chartex" xmlns:cx6="http://schemas.microsoft.com/office/drawing/2016/5/12/chartex" xmlns:cx7="http://schemas.microsoft.com/office/drawing/2016/5/13/chartex" xmlns:cx8="http://schemas.microsoft.com/office/drawing/2016/5/14/chartex" xmlns:mc="http://schemas.openxmlformats.org/markup-compatibility/2006" xmlns:aink="http://schemas.microsoft.com/office/drawing/2016/ink" xmlns:am3d="http://schemas.microsoft.com/office/drawing/2017/model3d" xmlns:o="urn:schemas-microsoft-com:office:office" xmlns:r="http://schemas.openxmlformats.org/officeDocument/2006/relationships" xmlns:m="http://schemas.openxmlformats.org/officeDocument/2006/math" xmlns:v="urn:schemas-microsoft-com:vml" xmlns:wp14="http://schemas.microsoft.com/office/word/2010/wordprocessingDrawing" xmlns:wp="http://schemas.openxmlformats.org/drawingml/2006/wordprocessingDrawing" xmlns:w10="urn:schemas-microsoft-com:office:word" xmlns:w="http://schemas.openxmlformats.org/wordprocessingml/2006/main" xmlns:w14="http://schemas.microsoft.com/office/word/2010/wordml" xmlns:w15="http://schemas.microsoft.com/office/word/2012/wordml" xmlns:w16cex="http://schemas.microsoft.com/office/word/2018/wordml/cex" xmlns:w16cid="http://schemas.microsoft.com/office/word/2016/wordml/cid" xmlns:w16="http://schemas.microsoft.com/office/word/2018/wordml" xmlns:w16sdtdh="http://schemas.microsoft.com/office/word/2020/wordml/sdtdatahash" xmlns:w16se="http://schemas.microsoft.com/office/word/2015/wordml/symex" xmlns:wpg="http://schemas.microsoft.com/office/word/2010/wordprocessingGroup" xmlns:wpi="http://schemas.microsoft.com/office/word/2010/wordprocessingInk" xmlns:wne="http://schemas.microsoft.com/office/word/2006/wordml" xmlns:wps="http://schemas.microsoft.com/office/word/2010/wordprocessingShape" mc:Ignorable="w14 w15 w16se w16cid w16 w16cex w16sdtdh wp14">
+<w:hdr xmlns:wpc="http://schemas.microsoft.com/office/word/2010/wordprocessingCanvas" xmlns:cx="http://schemas.microsoft.com/office/drawing/2014/chartex" xmlns:cx1="http://schemas.microsoft.com/office/drawing/2015/9/8/chartex" xmlns:cx2="http://schemas.microsoft.com/office/drawing/2015/10/21/chartex" xmlns:cx3="http://schemas.microsoft.com/office/drawing/2016/5/9/chartex" xmlns:cx4="http://schemas.microsoft.com/office/drawing/2016/5/10/chartex" xmlns:cx5="http://schemas.microsoft.com/office/drawing/2016/5/11/chartex" xmlns:cx6="http://schemas.microsoft.com/office/drawing/2016/5/12/chartex" xmlns:cx7="http://schemas.microsoft.com/office/drawing/2016/5/13/chartex" xmlns:cx8="http://schemas.microsoft.com/office/drawing/2016/5/14/chartex" xmlns:mc="http://schemas.openxmlformats.org/markup-compatibility/2006" xmlns:aink="http://schemas.microsoft.com/office/drawing/2016/ink" xmlns:am3d="http://schemas.microsoft.com/office/drawing/2017/model3d" xmlns:o="urn:schemas-microsoft-com:office:office" xmlns:oel="http://schemas.microsoft.com/office/2019/extlst" xmlns:r="http://schemas.openxmlformats.org/officeDocument/2006/relationships" xmlns:m="http://schemas.openxmlformats.org/officeDocument/2006/math" xmlns:v="urn:schemas-microsoft-com:vml" xmlns:wp14="http://schemas.microsoft.com/office/word/2010/wordprocessingDrawing" xmlns:wp="http://schemas.openxmlformats.org/drawingml/2006/wordprocessingDrawing" xmlns:w10="urn:schemas-microsoft-com:office:word" xmlns:w="http://schemas.openxmlformats.org/wordprocessingml/2006/main" xmlns:w14="http://schemas.microsoft.com/office/word/2010/wordml" xmlns:w15="http://schemas.microsoft.com/office/word/2012/wordml" xmlns:w16cex="http://schemas.microsoft.com/office/word/2018/wordml/cex" xmlns:w16cid="http://schemas.microsoft.com/office/word/2016/wordml/cid" xmlns:w16="http://schemas.microsoft.com/office/word/2018/wordml" xmlns:w16sdtdh="http://schemas.microsoft.com/office/word/2020/wordml/sdtdatahash" xmlns:w16se="http://schemas.microsoft.com/office/word/2015/wordml/symex" xmlns:wpg="http://schemas.microsoft.com/office/word/2010/wordprocessingGroup" xmlns:wpi="http://schemas.microsoft.com/office/word/2010/wordprocessingInk" xmlns:wne="http://schemas.microsoft.com/office/word/2006/wordml" xmlns:wps="http://schemas.microsoft.com/office/word/2010/wordprocessingShape" mc:Ignorable="w14 w15 w16se w16cid w16 w16cex w16sdtdh wp14">
   <w:p>
     <w:pPr>
       <w:jc w:val="center"/>
@@ -943,7 +814,7 @@
 </file>
 
 <file path=word/header2.xml><?xml version="1.0" encoding="utf-8"?>
-<w:hdr xmlns:wpc="http://schemas.microsoft.com/office/word/2010/wordprocessingCanvas" xmlns:cx="http://schemas.microsoft.com/office/drawing/2014/chartex" xmlns:cx1="http://schemas.microsoft.com/office/drawing/2015/9/8/chartex" xmlns:cx2="http://schemas.microsoft.com/office/drawing/2015/10/21/chartex" xmlns:cx3="http://schemas.microsoft.com/office/drawing/2016/5/9/chartex" xmlns:cx4="http://schemas.microsoft.com/office/drawing/2016/5/10/chartex" xmlns:cx5="http://schemas.microsoft.com/office/drawing/2016/5/11/chartex" xmlns:cx6="http://schemas.microsoft.com/office/drawing/2016/5/12/chartex" xmlns:cx7="http://schemas.microsoft.com/office/drawing/2016/5/13/chartex" xmlns:cx8="http://schemas.microsoft.com/office/drawing/2016/5/14/chartex" xmlns:mc="http://schemas.openxmlformats.org/markup-compatibility/2006" xmlns:aink="http://schemas.microsoft.com/office/drawing/2016/ink" xmlns:am3d="http://schemas.microsoft.com/office/drawing/2017/model3d" xmlns:o="urn:schemas-microsoft-com:office:office" xmlns:r="http://schemas.openxmlformats.org/officeDocument/2006/relationships" xmlns:m="http://schemas.openxmlformats.org/officeDocument/2006/math" xmlns:v="urn:schemas-microsoft-com:vml" xmlns:wp14="http://schemas.microsoft.com/office/word/2010/wordprocessingDrawing" xmlns:wp="http://schemas.openxmlformats.org/drawingml/2006/wordprocessingDrawing" xmlns:w10="urn:schemas-microsoft-com:office:word" xmlns:w="http://schemas.openxmlformats.org/wordprocessingml/2006/main" xmlns:w14="http://schemas.microsoft.com/office/word/2010/wordml" xmlns:w15="http://schemas.microsoft.com/office/word/2012/wordml" xmlns:w16cex="http://schemas.microsoft.com/office/word/2018/wordml/cex" xmlns:w16cid="http://schemas.microsoft.com/office/word/2016/wordml/cid" xmlns:w16="http://schemas.microsoft.com/office/word/2018/wordml" xmlns:w16sdtdh="http://schemas.microsoft.com/office/word/2020/wordml/sdtdatahash" xmlns:w16se="http://schemas.microsoft.com/office/word/2015/wordml/symex" xmlns:wpg="http://schemas.microsoft.com/office/word/2010/wordprocessingGroup" xmlns:wpi="http://schemas.microsoft.com/office/word/2010/wordprocessingInk" xmlns:wne="http://schemas.microsoft.com/office/word/2006/wordml" xmlns:wps="http://schemas.microsoft.com/office/word/2010/wordprocessingShape" mc:Ignorable="w14 w15 w16se w16cid w16 w16cex w16sdtdh wp14">
+<w:hdr xmlns:wpc="http://schemas.microsoft.com/office/word/2010/wordprocessingCanvas" xmlns:cx="http://schemas.microsoft.com/office/drawing/2014/chartex" xmlns:cx1="http://schemas.microsoft.com/office/drawing/2015/9/8/chartex" xmlns:cx2="http://schemas.microsoft.com/office/drawing/2015/10/21/chartex" xmlns:cx3="http://schemas.microsoft.com/office/drawing/2016/5/9/chartex" xmlns:cx4="http://schemas.microsoft.com/office/drawing/2016/5/10/chartex" xmlns:cx5="http://schemas.microsoft.com/office/drawing/2016/5/11/chartex" xmlns:cx6="http://schemas.microsoft.com/office/drawing/2016/5/12/chartex" xmlns:cx7="http://schemas.microsoft.com/office/drawing/2016/5/13/chartex" xmlns:cx8="http://schemas.microsoft.com/office/drawing/2016/5/14/chartex" xmlns:mc="http://schemas.openxmlformats.org/markup-compatibility/2006" xmlns:aink="http://schemas.microsoft.com/office/drawing/2016/ink" xmlns:am3d="http://schemas.microsoft.com/office/drawing/2017/model3d" xmlns:o="urn:schemas-microsoft-com:office:office" xmlns:oel="http://schemas.microsoft.com/office/2019/extlst" xmlns:r="http://schemas.openxmlformats.org/officeDocument/2006/relationships" xmlns:m="http://schemas.openxmlformats.org/officeDocument/2006/math" xmlns:v="urn:schemas-microsoft-com:vml" xmlns:wp14="http://schemas.microsoft.com/office/word/2010/wordprocessingDrawing" xmlns:wp="http://schemas.openxmlformats.org/drawingml/2006/wordprocessingDrawing" xmlns:w10="urn:schemas-microsoft-com:office:word" xmlns:w="http://schemas.openxmlformats.org/wordprocessingml/2006/main" xmlns:w14="http://schemas.microsoft.com/office/word/2010/wordml" xmlns:w15="http://schemas.microsoft.com/office/word/2012/wordml" xmlns:w16cex="http://schemas.microsoft.com/office/word/2018/wordml/cex" xmlns:w16cid="http://schemas.microsoft.com/office/word/2016/wordml/cid" xmlns:w16="http://schemas.microsoft.com/office/word/2018/wordml" xmlns:w16sdtdh="http://schemas.microsoft.com/office/word/2020/wordml/sdtdatahash" xmlns:w16se="http://schemas.microsoft.com/office/word/2015/wordml/symex" xmlns:wpg="http://schemas.microsoft.com/office/word/2010/wordprocessingGroup" xmlns:wpi="http://schemas.microsoft.com/office/word/2010/wordprocessingInk" xmlns:wne="http://schemas.microsoft.com/office/word/2006/wordml" xmlns:wps="http://schemas.microsoft.com/office/word/2010/wordprocessingShape" mc:Ignorable="w14 w15 w16se w16cid w16 w16cex w16sdtdh wp14">
   <w:p/>
 </w:hdr>
 </file>

</xml_diff>